<commit_message>
finish DE methods writing, 2d pca plot
</commit_message>
<xml_diff>
--- a/Reports/Interferome_methods/Methods.docx
+++ b/Reports/Interferome_methods/Methods.docx
@@ -6,29 +6,20 @@
       <w:pPr>
         <w:rPr>
           <w:rFonts w:ascii="Times New Roman" w:hAnsi="Times New Roman" w:cs="Times New Roman"/>
+          <w:b/>
         </w:rPr>
       </w:pPr>
       <w:r>
         <w:rPr>
           <w:rFonts w:ascii="Times New Roman" w:hAnsi="Times New Roman" w:cs="Times New Roman"/>
-        </w:rPr>
-        <w:t xml:space="preserve">Gene </w:t>
-      </w:r>
-      <w:r>
-        <w:rPr>
-          <w:rFonts w:ascii="Times New Roman" w:hAnsi="Times New Roman" w:cs="Times New Roman"/>
-        </w:rPr>
-        <w:t xml:space="preserve">differential </w:t>
-      </w:r>
-      <w:r>
-        <w:rPr>
-          <w:rFonts w:ascii="Times New Roman" w:hAnsi="Times New Roman" w:cs="Times New Roman"/>
-        </w:rPr>
-        <w:t>expression analysis by RNA-seq</w:t>
+          <w:b/>
+        </w:rPr>
+        <w:t>Gene differential expression analysis by RNA-seq</w:t>
       </w:r>
     </w:p>
     <w:p>
       <w:pPr>
+        <w:jc w:val="both"/>
         <w:rPr>
           <w:rFonts w:ascii="Times New Roman" w:hAnsi="Times New Roman" w:cs="Times New Roman"/>
         </w:rPr>
@@ -37,71 +28,323 @@
         <w:rPr>
           <w:rFonts w:ascii="Times New Roman" w:hAnsi="Times New Roman" w:cs="Times New Roman"/>
         </w:rPr>
-        <w:t xml:space="preserve">The RNA-Seq results </w:t>
+        <w:t xml:space="preserve">The raw counts data had read counts of each gene for 13 healthy participants and 19 HIV-infected participants. Each gene was labeled by an </w:t>
+      </w:r>
+      <w:proofErr w:type="spellStart"/>
+      <w:r>
+        <w:rPr>
+          <w:rFonts w:ascii="Times New Roman" w:hAnsi="Times New Roman" w:cs="Times New Roman"/>
+        </w:rPr>
+        <w:t>Ensembl</w:t>
+      </w:r>
+      <w:proofErr w:type="spellEnd"/>
+      <w:r>
+        <w:rPr>
+          <w:rFonts w:ascii="Times New Roman" w:hAnsi="Times New Roman" w:cs="Times New Roman"/>
+        </w:rPr>
+        <w:t xml:space="preserve"> ID, together with a gene symbol and its gene length. </w:t>
+      </w:r>
+      <w:r>
+        <w:rPr>
+          <w:rFonts w:ascii="Times New Roman" w:hAnsi="Times New Roman" w:cs="Times New Roman"/>
+        </w:rPr>
+        <w:t xml:space="preserve">The genes which have at least </w:t>
+      </w:r>
+      <w:r>
+        <w:rPr>
+          <w:rFonts w:ascii="Times New Roman" w:hAnsi="Times New Roman" w:cs="Times New Roman"/>
+        </w:rPr>
+        <w:t>five</w:t>
+      </w:r>
+      <w:r>
+        <w:rPr>
+          <w:rFonts w:ascii="Times New Roman" w:hAnsi="Times New Roman" w:cs="Times New Roman"/>
+        </w:rPr>
+        <w:t xml:space="preserve"> counts per sample on average were kept for differential expression (DE) analysis. T</w:t>
+      </w:r>
+      <w:r>
+        <w:rPr>
+          <w:rFonts w:ascii="Times New Roman" w:hAnsi="Times New Roman" w:cs="Times New Roman"/>
+        </w:rPr>
+        <w:t xml:space="preserve">he </w:t>
+      </w:r>
+      <w:r>
+        <w:rPr>
+          <w:rFonts w:ascii="Times New Roman" w:hAnsi="Times New Roman" w:cs="Times New Roman"/>
+        </w:rPr>
+        <w:t>trimmed mean of M values (TMM)</w:t>
+      </w:r>
+      <w:r>
+        <w:rPr>
+          <w:rFonts w:ascii="Times New Roman" w:hAnsi="Times New Roman" w:cs="Times New Roman"/>
+        </w:rPr>
+        <w:t xml:space="preserve"> normalization</w:t>
+      </w:r>
+      <w:r>
+        <w:rPr>
+          <w:rFonts w:ascii="Times New Roman" w:hAnsi="Times New Roman" w:cs="Times New Roman"/>
+        </w:rPr>
+        <w:t xml:space="preserve"> method from </w:t>
+      </w:r>
+      <w:proofErr w:type="spellStart"/>
+      <w:r>
+        <w:rPr>
+          <w:rFonts w:ascii="Times New Roman" w:hAnsi="Times New Roman" w:cs="Times New Roman"/>
+        </w:rPr>
+        <w:t>edgeR</w:t>
+      </w:r>
+      <w:proofErr w:type="spellEnd"/>
+      <w:r>
+        <w:rPr>
+          <w:rFonts w:ascii="Times New Roman" w:hAnsi="Times New Roman" w:cs="Times New Roman"/>
+        </w:rPr>
+        <w:t xml:space="preserve"> (</w:t>
+      </w:r>
+      <w:r>
+        <w:rPr>
+          <w:rFonts w:ascii="Times New Roman" w:hAnsi="Times New Roman" w:cs="Times New Roman"/>
+        </w:rPr>
+        <w:t xml:space="preserve">version </w:t>
+      </w:r>
+      <w:r>
+        <w:rPr>
+          <w:rFonts w:ascii="Times New Roman" w:hAnsi="Times New Roman" w:cs="Times New Roman"/>
+        </w:rPr>
+        <w:t>3</w:t>
+      </w:r>
+      <w:r>
+        <w:rPr>
+          <w:rFonts w:ascii="Times New Roman" w:hAnsi="Times New Roman" w:cs="Times New Roman"/>
+        </w:rPr>
+        <w:t>.</w:t>
+      </w:r>
+      <w:r>
+        <w:rPr>
+          <w:rFonts w:ascii="Times New Roman" w:hAnsi="Times New Roman" w:cs="Times New Roman"/>
+        </w:rPr>
+        <w:t>24</w:t>
+      </w:r>
+      <w:r>
+        <w:rPr>
+          <w:rFonts w:ascii="Times New Roman" w:hAnsi="Times New Roman" w:cs="Times New Roman"/>
+        </w:rPr>
+        <w:t>.</w:t>
+      </w:r>
+      <w:r>
+        <w:rPr>
+          <w:rFonts w:ascii="Times New Roman" w:hAnsi="Times New Roman" w:cs="Times New Roman"/>
+        </w:rPr>
+        <w:t>3) was chosen</w:t>
+      </w:r>
+      <w:r>
+        <w:rPr>
+          <w:rFonts w:ascii="Times New Roman" w:hAnsi="Times New Roman" w:cs="Times New Roman"/>
+        </w:rPr>
+        <w:t xml:space="preserve"> from </w:t>
+      </w:r>
+      <w:r>
+        <w:rPr>
+          <w:rFonts w:ascii="Times New Roman" w:hAnsi="Times New Roman" w:cs="Times New Roman"/>
+        </w:rPr>
+        <w:t xml:space="preserve">several other methods such as: </w:t>
+      </w:r>
+      <w:r>
+        <w:rPr>
+          <w:rFonts w:ascii="Times New Roman" w:hAnsi="Times New Roman" w:cs="Times New Roman"/>
+        </w:rPr>
+        <w:t>Transcripts Per Kilobase Million</w:t>
+      </w:r>
+      <w:r>
+        <w:rPr>
+          <w:rFonts w:ascii="Times New Roman" w:hAnsi="Times New Roman" w:cs="Times New Roman"/>
+        </w:rPr>
+        <w:t xml:space="preserve"> (</w:t>
+      </w:r>
+      <w:r>
+        <w:rPr>
+          <w:rFonts w:ascii="Times New Roman" w:hAnsi="Times New Roman" w:cs="Times New Roman"/>
+        </w:rPr>
+        <w:t>TPM</w:t>
+      </w:r>
+      <w:r>
+        <w:rPr>
+          <w:rFonts w:ascii="Times New Roman" w:hAnsi="Times New Roman" w:cs="Times New Roman"/>
+        </w:rPr>
+        <w:t xml:space="preserve">), </w:t>
+      </w:r>
+      <w:r>
+        <w:rPr>
+          <w:rFonts w:ascii="Times New Roman" w:hAnsi="Times New Roman" w:cs="Times New Roman"/>
+        </w:rPr>
+        <w:t>DESeq2 (</w:t>
+      </w:r>
+      <w:r>
+        <w:rPr>
+          <w:rFonts w:ascii="Times New Roman" w:hAnsi="Times New Roman" w:cs="Times New Roman"/>
+        </w:rPr>
+        <w:t>version 1.</w:t>
+      </w:r>
+      <w:r>
+        <w:rPr>
+          <w:rFonts w:ascii="Times New Roman" w:hAnsi="Times New Roman" w:cs="Times New Roman"/>
+        </w:rPr>
+        <w:t>22</w:t>
+      </w:r>
+      <w:r>
+        <w:rPr>
+          <w:rFonts w:ascii="Times New Roman" w:hAnsi="Times New Roman" w:cs="Times New Roman"/>
+        </w:rPr>
+        <w:t>.</w:t>
+      </w:r>
+      <w:r>
+        <w:rPr>
+          <w:rFonts w:ascii="Times New Roman" w:hAnsi="Times New Roman" w:cs="Times New Roman"/>
+        </w:rPr>
+        <w:t>2)</w:t>
+      </w:r>
+      <w:r>
+        <w:rPr>
+          <w:rFonts w:ascii="Times New Roman" w:hAnsi="Times New Roman" w:cs="Times New Roman"/>
+        </w:rPr>
+        <w:t xml:space="preserve"> etc. DE analysis </w:t>
+      </w:r>
+      <w:r>
+        <w:rPr>
+          <w:rFonts w:ascii="Times New Roman" w:hAnsi="Times New Roman" w:cs="Times New Roman"/>
+        </w:rPr>
+        <w:t>was called using</w:t>
+      </w:r>
+      <w:r>
+        <w:rPr>
+          <w:rFonts w:ascii="Times New Roman" w:hAnsi="Times New Roman" w:cs="Times New Roman"/>
+        </w:rPr>
+        <w:t xml:space="preserve"> normalized</w:t>
+      </w:r>
+      <w:r>
+        <w:rPr>
+          <w:rFonts w:ascii="Times New Roman" w:hAnsi="Times New Roman" w:cs="Times New Roman"/>
+        </w:rPr>
+        <w:t xml:space="preserve"> counts with </w:t>
+      </w:r>
+      <w:proofErr w:type="spellStart"/>
+      <w:r>
+        <w:rPr>
+          <w:rFonts w:ascii="Times New Roman" w:hAnsi="Times New Roman" w:cs="Times New Roman"/>
+        </w:rPr>
+        <w:t>edgeR</w:t>
+      </w:r>
+      <w:proofErr w:type="spellEnd"/>
+      <w:r>
+        <w:rPr>
+          <w:rFonts w:ascii="Times New Roman" w:hAnsi="Times New Roman" w:cs="Times New Roman"/>
+        </w:rPr>
+        <w:t xml:space="preserve"> </w:t>
+      </w:r>
+      <w:r>
+        <w:rPr>
+          <w:rFonts w:ascii="Times New Roman" w:hAnsi="Times New Roman" w:cs="Times New Roman"/>
+        </w:rPr>
+        <w:t xml:space="preserve">according to the package vignettes and with an FDR of </w:t>
+      </w:r>
+      <w:r>
+        <w:rPr>
+          <w:rFonts w:ascii="Times New Roman" w:hAnsi="Times New Roman" w:cs="Times New Roman"/>
+        </w:rPr>
+        <w:t>5</w:t>
+      </w:r>
+      <w:r>
+        <w:rPr>
+          <w:rFonts w:ascii="Times New Roman" w:hAnsi="Times New Roman" w:cs="Times New Roman"/>
+        </w:rPr>
+        <w:t>%.</w:t>
       </w:r>
     </w:p>
     <w:p>
       <w:pPr>
-        <w:rPr>
-          <w:rFonts w:ascii="Times New Roman" w:hAnsi="Times New Roman" w:cs="Times New Roman"/>
+        <w:jc w:val="both"/>
+        <w:rPr>
+          <w:rFonts w:ascii="Times New Roman" w:hAnsi="Times New Roman" w:cs="Times New Roman"/>
+          <w:b/>
         </w:rPr>
       </w:pPr>
       <w:r>
         <w:rPr>
           <w:rFonts w:ascii="Times New Roman" w:hAnsi="Times New Roman" w:cs="Times New Roman"/>
-        </w:rPr>
-        <w:t xml:space="preserve">Normalization methods for raw counts from DESeq2 and </w:t>
+          <w:b/>
+        </w:rPr>
+        <w:t>Analysis and graphic display</w:t>
+      </w:r>
+    </w:p>
+    <w:p>
+      <w:pPr>
+        <w:jc w:val="both"/>
+        <w:rPr>
+          <w:rFonts w:ascii="Times New Roman" w:hAnsi="Times New Roman" w:cs="Times New Roman"/>
+        </w:rPr>
+      </w:pPr>
+      <w:r>
+        <w:rPr>
+          <w:rFonts w:ascii="Times New Roman" w:hAnsi="Times New Roman" w:cs="Times New Roman"/>
+        </w:rPr>
+        <w:t xml:space="preserve">PCA was performed </w:t>
+      </w:r>
+      <w:r>
+        <w:rPr>
+          <w:rFonts w:ascii="Times New Roman" w:hAnsi="Times New Roman" w:cs="Times New Roman"/>
+        </w:rPr>
+        <w:t xml:space="preserve">by R (version 3.5.1) in </w:t>
+      </w:r>
+      <w:proofErr w:type="spellStart"/>
+      <w:r>
+        <w:rPr>
+          <w:rFonts w:ascii="Times New Roman" w:hAnsi="Times New Roman" w:cs="Times New Roman"/>
+        </w:rPr>
+        <w:t>Rstudio</w:t>
+      </w:r>
+      <w:proofErr w:type="spellEnd"/>
+      <w:r>
+        <w:rPr>
+          <w:rFonts w:ascii="Times New Roman" w:hAnsi="Times New Roman" w:cs="Times New Roman"/>
+        </w:rPr>
+        <w:t xml:space="preserve"> (Version 1.1.456)</w:t>
+      </w:r>
+      <w:r>
+        <w:rPr>
+          <w:rFonts w:ascii="Times New Roman" w:hAnsi="Times New Roman" w:cs="Times New Roman"/>
+        </w:rPr>
+        <w:t>.</w:t>
       </w:r>
       <w:bookmarkStart w:id="0" w:name="_GoBack"/>
       <w:bookmarkEnd w:id="0"/>
     </w:p>
     <w:p>
       <w:pPr>
-        <w:rPr>
-          <w:rFonts w:ascii="Times New Roman" w:hAnsi="Times New Roman" w:cs="Times New Roman"/>
+        <w:jc w:val="both"/>
+        <w:rPr>
+          <w:rFonts w:ascii="Times New Roman" w:hAnsi="Times New Roman" w:cs="Times New Roman"/>
+          <w:b/>
         </w:rPr>
       </w:pPr>
       <w:r>
         <w:rPr>
           <w:rFonts w:ascii="Times New Roman" w:hAnsi="Times New Roman" w:cs="Times New Roman"/>
-        </w:rPr>
-        <w:t>Differential expression was called using these counts with DESeq</w:t>
-      </w:r>
-      <w:r>
-        <w:rPr>
-          <w:rFonts w:ascii="Times New Roman" w:hAnsi="Times New Roman" w:cs="Times New Roman"/>
-        </w:rPr>
-        <w:t>2</w:t>
-      </w:r>
-      <w:r>
-        <w:rPr>
-          <w:rFonts w:ascii="Times New Roman" w:hAnsi="Times New Roman" w:cs="Times New Roman"/>
-        </w:rPr>
-        <w:t xml:space="preserve"> version 1.</w:t>
-      </w:r>
-      <w:r>
-        <w:rPr>
-          <w:rFonts w:ascii="Times New Roman" w:hAnsi="Times New Roman" w:cs="Times New Roman"/>
-        </w:rPr>
-        <w:t>22</w:t>
-      </w:r>
-      <w:r>
-        <w:rPr>
-          <w:rFonts w:ascii="Times New Roman" w:hAnsi="Times New Roman" w:cs="Times New Roman"/>
-        </w:rPr>
-        <w:t>.</w:t>
-      </w:r>
-      <w:r>
-        <w:rPr>
-          <w:rFonts w:ascii="Times New Roman" w:hAnsi="Times New Roman" w:cs="Times New Roman"/>
-        </w:rPr>
-        <w:t>2</w:t>
-      </w:r>
-      <w:r>
-        <w:rPr>
-          <w:rFonts w:ascii="Times New Roman" w:hAnsi="Times New Roman" w:cs="Times New Roman"/>
-        </w:rPr>
-        <w:t xml:space="preserve"> or </w:t>
+          <w:b/>
+        </w:rPr>
+        <w:t>References:</w:t>
+      </w:r>
+    </w:p>
+    <w:p>
+      <w:pPr>
+        <w:jc w:val="both"/>
+        <w:rPr>
+          <w:rFonts w:ascii="Times New Roman" w:hAnsi="Times New Roman" w:cs="Times New Roman"/>
+        </w:rPr>
+      </w:pPr>
+      <w:r>
+        <w:rPr>
+          <w:rFonts w:ascii="Times New Roman" w:hAnsi="Times New Roman" w:cs="Times New Roman"/>
+        </w:rPr>
+        <w:t xml:space="preserve">For </w:t>
       </w:r>
       <w:proofErr w:type="spellStart"/>
       <w:r>
@@ -111,59 +354,61 @@
         <w:t>edgeR</w:t>
       </w:r>
       <w:proofErr w:type="spellEnd"/>
-      <w:r>
-        <w:rPr>
-          <w:rFonts w:ascii="Times New Roman" w:hAnsi="Times New Roman" w:cs="Times New Roman"/>
-        </w:rPr>
-        <w:t xml:space="preserve"> version </w:t>
-      </w:r>
-      <w:r>
-        <w:rPr>
-          <w:rFonts w:ascii="Times New Roman" w:hAnsi="Times New Roman" w:cs="Times New Roman"/>
-        </w:rPr>
-        <w:t>3</w:t>
-      </w:r>
-      <w:r>
-        <w:rPr>
-          <w:rFonts w:ascii="Times New Roman" w:hAnsi="Times New Roman" w:cs="Times New Roman"/>
-        </w:rPr>
-        <w:t>.</w:t>
-      </w:r>
-      <w:r>
-        <w:rPr>
-          <w:rFonts w:ascii="Times New Roman" w:hAnsi="Times New Roman" w:cs="Times New Roman"/>
-        </w:rPr>
-        <w:t>24</w:t>
-      </w:r>
-      <w:r>
-        <w:rPr>
-          <w:rFonts w:ascii="Times New Roman" w:hAnsi="Times New Roman" w:cs="Times New Roman"/>
-        </w:rPr>
-        <w:t>.</w:t>
-      </w:r>
-      <w:r>
-        <w:rPr>
-          <w:rFonts w:ascii="Times New Roman" w:hAnsi="Times New Roman" w:cs="Times New Roman"/>
-        </w:rPr>
-        <w:t>3</w:t>
-      </w:r>
-      <w:r>
-        <w:rPr>
-          <w:rFonts w:ascii="Times New Roman" w:hAnsi="Times New Roman" w:cs="Times New Roman"/>
-        </w:rPr>
-        <w:t xml:space="preserve"> according to the package vignettes and with an FDR of </w:t>
-      </w:r>
-      <w:r>
-        <w:rPr>
-          <w:rFonts w:ascii="Times New Roman" w:hAnsi="Times New Roman" w:cs="Times New Roman"/>
-        </w:rPr>
-        <w:t>5</w:t>
-      </w:r>
-      <w:r>
-        <w:rPr>
-          <w:rFonts w:ascii="Times New Roman" w:hAnsi="Times New Roman" w:cs="Times New Roman"/>
-        </w:rPr>
-        <w:t>%.</w:t>
+    </w:p>
+    <w:p>
+      <w:pPr>
+        <w:jc w:val="both"/>
+        <w:rPr>
+          <w:rFonts w:ascii="Times New Roman" w:hAnsi="Times New Roman" w:cs="Times New Roman"/>
+        </w:rPr>
+      </w:pPr>
+      <w:r>
+        <w:rPr>
+          <w:rFonts w:ascii="Times New Roman" w:hAnsi="Times New Roman" w:cs="Times New Roman"/>
+        </w:rPr>
+        <w:t>Robinson MD, McCarthy DJ, Smyth GK (2010). “</w:t>
+      </w:r>
+      <w:proofErr w:type="spellStart"/>
+      <w:r>
+        <w:rPr>
+          <w:rFonts w:ascii="Times New Roman" w:hAnsi="Times New Roman" w:cs="Times New Roman"/>
+        </w:rPr>
+        <w:t>edgeR</w:t>
+      </w:r>
+      <w:proofErr w:type="spellEnd"/>
+      <w:r>
+        <w:rPr>
+          <w:rFonts w:ascii="Times New Roman" w:hAnsi="Times New Roman" w:cs="Times New Roman"/>
+        </w:rPr>
+        <w:t>: a Bioconductor package for differential expression analysis of digital gene expression data.” Bioinformatics, 26(1), 139-140.</w:t>
+      </w:r>
+    </w:p>
+    <w:p>
+      <w:pPr>
+        <w:jc w:val="both"/>
+        <w:rPr>
+          <w:rFonts w:ascii="Times New Roman" w:hAnsi="Times New Roman" w:cs="Times New Roman"/>
+        </w:rPr>
+      </w:pPr>
+      <w:r>
+        <w:rPr>
+          <w:rFonts w:ascii="Times New Roman" w:hAnsi="Times New Roman" w:cs="Times New Roman"/>
+        </w:rPr>
+        <w:t xml:space="preserve">McCarthy, J. D, Chen, </w:t>
+      </w:r>
+      <w:proofErr w:type="spellStart"/>
+      <w:r>
+        <w:rPr>
+          <w:rFonts w:ascii="Times New Roman" w:hAnsi="Times New Roman" w:cs="Times New Roman"/>
+        </w:rPr>
+        <w:t>Yunshun</w:t>
+      </w:r>
+      <w:proofErr w:type="spellEnd"/>
+      <w:r>
+        <w:rPr>
+          <w:rFonts w:ascii="Times New Roman" w:hAnsi="Times New Roman" w:cs="Times New Roman"/>
+        </w:rPr>
+        <w:t>, Smyth, K. G (2012). “Differential expression analysis of multifactor RNA-Seq experiments with respect to biological variation.” Nucleic Acids Research, 40(10), 4288-4297.</w:t>
       </w:r>
     </w:p>
     <w:sectPr>

</xml_diff>